<commit_message>
commit- ajuste bo histórico na parte do texto e inserido documentação
</commit_message>
<xml_diff>
--- a/transcription.docx
+++ b/transcription.docx
@@ -28,19 +28,19 @@
     <w:p/>
     <w:p>
       <w:r>
-        <w:t>**Cliente:** Tudo bem. Então, minha querida, eu estava com a minha conta da Leste atrasada. Aí eu paguei 104 reais esses dias e a minha internet está lenta, a televisão trava toda hora. A internet trava, não vai. E eu paguei a fatura. Se eu não tivesse pago, tudo bem. Mas eu paguei. A menina, às vezes, quando manda no zap pra mim, quando a senhora fizer o pagamento, me manda a fatura pra poder liberar. Eu não sei se liberaram, não sei se está ativa, eu não sei. Só sei que a internet, eu estou vendo televisão aqui, a televisão toda hora trava, toda hora para. Não sei se é porque está ventando, não sei. Aliás, está ventando, mas pouco, não está ventando. A internet cair, eu parar, minha internet está lenta demais, eu não sei quem compreende.</w:t>
+        <w:t>**Cliente:** Tudo bem. Então, minha querida, eu estava com a minha conta da Leste atrasada. Aí eu paguei 104 reais esses dias. E a minha internet está lenta, a televisão trava toda hora. A internet trava, não vai. E eu paguei a fatura. Se eu não tivesse pago, tudo bem. Mas eu paguei. A menina, às vezes, quando manda no zap pra mim, quando a senhora fizer o pagamento, me manda a fatura pra poder liberar. Eu não sei se liberaram. Não sei se está ativa, eu não sei. Só sei que a internet, eu estou vendo televisão aqui, a televisão toda hora trava, toda hora para. Não sei se é porque está ventando, não sei. Aliás, está ventando, mas pouco, não está ventando. A internet cair, eu parar, minha internet está lenta demais, eu não sei quem compreende.</w:t>
       </w:r>
     </w:p>
     <w:p/>
     <w:p>
       <w:r>
-        <w:t>**Atendente:** Eu vou verificar pra senhora. Tem algum tipo de equipamento além do nosso, da Leste? Se algum roteador particular?</w:t>
+        <w:t>**Atendente:** Eu vou verificar pra senhora. A senhora tem algum tipo de equipamento além do nosso da Leste? Se algum roteador particular?</w:t>
       </w:r>
     </w:p>
     <w:p/>
     <w:p>
       <w:r>
-        <w:t>**Cliente:** Eu tenho dois aparelhos. Tem o roteador, tem o roteador e tem o outro, não, aquele tem uma anteninha, um cabinho assim. A, tem um roteador e tem o outro.</w:t>
+        <w:t>**Cliente:** Eu tenho dois aparelhos. E tem o roteador. Tem o roteador e tem o outro, não, aquele tem uma anteninha, um cabinho assim. A, tem um roteador e tem o outrozinho.</w:t>
       </w:r>
     </w:p>
     <w:p/>
@@ -76,19 +76,19 @@
     <w:p/>
     <w:p>
       <w:r>
-        <w:t>**Cliente:** Não, quando eu entro aqui, tipo assim, eu tenho Netflix no celular, eu quero ver uma conta, eu quero entrar numa conta, eu quero acessar uma fatura minha. Não consigo entrar porque trava, a internet está funcionando muito bem, de repente do nada trava. Aí para tudo, aí eu tenho que reiniciar o celular para poder entrar de novo. Ou então, desliga o ponto de acesso da internet e coisa para conectar de novo. Aí me quebra, eu estou pagando um valor para poder ficar sem internet, é melhor cancelar. Porque o que adianta eu pagar sempre, pouco de internet para chegar na hora de funcionar? Aí eu fico ruim, dá ruim para mim, porque as crianças também precisam para fazer trabalho de escola, essas coisas assim. E aí eu realmente botei justamente por conta disso, porque às vezes eles têm que fazer trabalho, atividade de dever de escola, às vezes tem que pesquisar essas coisas e a internet não pega.</w:t>
+        <w:t>**Cliente:** Não. Quando eu entro aqui, tipo assim, eu tenho Netflix no celular, eu quero ver uma conta, eu quero entrar numa conta, eu quero acessar uma fatura minha. Não consigo entrar, porque trava, a internet está funcionando muito bem, de repente do nada trava. Aí para tudo, aí eu tenho que reiniciar o celular para poder entrar de novo. Ou então, desliga o ponto de acesso da internet e coisa para conectar de novo. Aí me quebra, eu estou pagando um valor para poder ficar sem internet, é melhor cancelar. Porque o que adianta eu pagar sempre, pouco de internet para chegar na hora de funcionar? Aí eu fico ruim, dá ruim para mim, porque as crianças também precisam para fazer trabalho de escola, essas coisas assim. E aí eu realmente botei justamente por conta disso, porque às vezes eles têm que fazer trabalho, atividade de dever de escola, às vezes tem que pesquisar essas coisas e a internet não pega.</w:t>
       </w:r>
     </w:p>
     <w:p/>
     <w:p>
       <w:r>
-        <w:t>**Atendente:** Compreendo, senhora Kelly. Então, é referente ao nosso equipamento, que a gente consegue verificar daqui do sistema. O sinal está dentro do padrão. Eu fiz uma correção de uma configuração aqui no sistema, porém, referente a equipamentos particulares, a gente não consegue prestar suporte porque a gente não tem ger... nas configura... por não ser um equipamento cadastrado em nosso sistema. Por a senhora consegue verificar o modelo do roteador da senhora?</w:t>
+        <w:t>**Atendente:** Compreendo, senhora Kelly. Então, é referente ao nosso equipamento, que a gente consegue verificar daqui do sistema. O sinal está dentro do padrão. Eu fiz uma correção de uma configuração aqui no sistema, porém, referente a equipamentos particulares, a gente não consegue prestar suporte porque a gente não tem gerência nas configurações, por não ser um equipamento cadastrado em nosso sistema. Por a senhora consegue verificar o modelo do roteador da senhora?</w:t>
       </w:r>
     </w:p>
     <w:p/>
     <w:p>
       <w:r>
-        <w:t>**Cliente:** Eu consigo... pera aí... o meu é tranquilo porque eu tenho um... preço... um branco, tenho que ter um cabelo amarelo. Aí esse é o equipamento da Leste e vai ter o outro que é o roteador da senhora. Esse meu aqui é o do DeepLink.</w:t>
+        <w:t>**Cliente:** Eu consigo... pera aí... o meu é tranquilo porque eu tenho um, é branco, tenho que ter um cabelo amarelo. Aí esse é o equipamento da Leste e vai ter o outro que é o roteador da senhora. Esse meu aqui é o do DeepLink.</w:t>
       </w:r>
     </w:p>
     <w:p/>
@@ -124,7 +124,7 @@
     <w:p/>
     <w:p>
       <w:r>
-        <w:t>**Cliente:** Não, porque já me ofereceram esse plano. Eu já tenho esse plano aqui que eu fiz já tem um tempo. Eu nunca fiquei aqui. Eu morava numa área fechada e a internet pegava super bem. Não tinha problema nenhum. Quando ventava, eu não ficava sem internet porque lá onde eu morava ventava muito. Eu morava no Retiro e lá era uma área fechada de mata. Ventava aberta. Quando faltava a luz, a luz voltava e ele conectava normalmente e eu não ficava sem internet. Agora que eu me mudei pra onde eu estou morando agora, eu estou ficando mais sem internet do que tá pegando e tô pagando. Se eu não estivesse pagando, beleza, né? Como eu ficava sem a internet? Porque eu cuidava. A menina aqui também botou um plano pra ela. Vira e mexe, a dela também cai. Mas a dela funciona melhor que a minha. A minha já tava pegando numa boa. Agora, do dia que eu fiquei atrasada um pouco pra pagar, aí eu paguei. Eu não sei se isso que acontece porque diminui o mega na hora da fatura, não sei. Se não foi a paga, não diz certo. A quando volta, volta sim. A não custa nada.</w:t>
+        <w:t>**Cliente:** Não, porque já me ofereceram esse plano. Eu já tenho esse plano aqui que eu fiz já tem um tempo. Eu nunca fiquei aqui. Eu morava numa área fechada e a internet pegava super bem. Não tinha problema nenhum. Quando ventava, eu não ficava sem internet. Porque lá onde eu morava ventava muito. Eu morava no Retiro e lá era uma área fechada de mata. Ventava aberta. Quando faltava a luz, a luz voltava e ele conectava normalmente e eu não ficava sem internet. Agora que eu me mudei pra onde eu estou morando agora, eu estou ficando mais sem internet do que tá pegando e tô pagando. Se eu não estivesse pagando, beleza, né? Como eu ficava sem a internet? Porque eu cuidava. A menina aqui também botou um plano pra ela. Vira e mexe, a dela também cai. Mas a dela funciona melhor que a minha. A minha já tava pegando numa boa. Agora, do dia que eu fiquei atrasada um pouco pra pagar, aí eu paguei. Eu não sei se isso que acontece porque diminui o mega na hora da fatura, não? Se não foi a paga, não diz certo. A quando volta, volta sim. A não custa nada.</w:t>
       </w:r>
     </w:p>
     <w:p/>
@@ -142,37 +142,25 @@
     <w:p/>
     <w:p>
       <w:r>
-        <w:t>**Cliente:** Agora eu estou começando a ter. Porque estou pagando e não estou tendo lucro de nada. Entendeu? Aí complica para mim. Por quê? Você está indo à vantagem, eu não. Porque aí eu preciso do acesso da internet e não estou tendo. Entendeu? Mas está tranquilo. Eu vou... Qualquer coisa, se não melhorar o plano dele, a internet eu vou trocar de coisa. Boto outra. A internet por aí... Estão de onde para poder... A gente trocar de plano... Como é que foi minha primeira hora? Eu vou tentar acessar as configurações de equipamento da senhora. Mas aí eu tenho que pagar?</w:t>
+        <w:t>**Cliente:** Agora eu estou começando a ter. Porque estou pagando e não estou tendo lucro de nada. Entendeu? Aí complica para mim. Por quê? Você está indo à vantagem, eu não. Porque aí eu preciso do acesso da internet e não estou tendo. Entendeu? Mas está tranquilo. Eu vou... Qualquer coisa, se não melhorar o plano dele, a internet eu vou trocar de coisa. Boto outra. A internet por aí. Estão de onde para poder... A gente trocar de plano. Como é que foi minha primeira hora? Eu vou tentar acessar as configurações de equipamento da senhora. Mas aí eu tenho que pagar?</w:t>
       </w:r>
     </w:p>
     <w:p/>
     <w:p>
       <w:r>
-        <w:t>**Atendente:** Não, eu vou fazer aqui pelo sistema mesmo. A senhora só precisa se conectar na rede. Se a senhora tiver disponibilidade de baixar o aplicativo Leste Suporte, aí eu vou baixar isso aí.</w:t>
+        <w:t>**Atendente:** Não, eu vou fazer aqui pelo sistema mesmo. A senhora só precisa se conectar na rede. Se a senhora tiver disponibilidade de baixar o aplicativo Leste Suporte. Aí eu vou baixar isso aí. Mas a minha fatura continua sendo de 100 reais?</w:t>
       </w:r>
     </w:p>
     <w:p/>
     <w:p>
       <w:r>
-        <w:t>**Cliente:** Mas a minha fatura continua sendo de 100 reais?</w:t>
+        <w:t>**Cliente:** Não, não vou mandar o plano da senhora. Eu vou verificar as configurações do roteador da senhora.</w:t>
       </w:r>
     </w:p>
     <w:p/>
     <w:p>
       <w:r>
-        <w:t>**Atendente:** Não, não vou mandar o plano da senhora. Eu vou verificar as configurações do roteador da senhora.</w:t>
-      </w:r>
-    </w:p>
-    <w:p/>
-    <w:p>
-      <w:r>
-        <w:t>**Cliente:** Ah, sim.</w:t>
-      </w:r>
-    </w:p>
-    <w:p/>
-    <w:p>
-      <w:r>
-        <w:t>**Atendente:** Aí na lojinha de aplicativos do celular, onde baixa o Facebook, o WhatsApp, aí tem lá o aplicativo Leste Suporte.</w:t>
+        <w:t>**Atendente:** Ah, sim. Aí na lojinha de aplicativos do celular, onde baixa o Facebook, o WhatsApp, aí tem lá o aplicativo Leste Suporte.</w:t>
       </w:r>
     </w:p>
     <w:p/>

</xml_diff>